<commit_message>
Recursos grado 3 ok.
</commit_message>
<xml_diff>
--- a/fuentes/contenidos/grado03/guion01/LE_03_01_REC10.docx
+++ b/fuentes/contenidos/grado03/guion01/LE_03_01_REC10.docx
@@ -12,6 +12,8 @@
           <w:szCs w:val="22"/>
         </w:rPr>
       </w:pPr>
+      <w:bookmarkStart w:id="0" w:name="_GoBack"/>
+      <w:bookmarkEnd w:id="0"/>
       <w:r>
         <w:rPr>
           <w:rFonts w:ascii="Arial" w:hAnsi="Arial" w:cs="Arial"/>
@@ -344,7 +346,7 @@
           <w:sz w:val="22"/>
           <w:szCs w:val="22"/>
         </w:rPr>
-        <w:t xml:space="preserve">a diferencia </w:t>
+        <w:t>diferentes</w:t>
       </w:r>
       <w:r>
         <w:rPr>
@@ -353,7 +355,7 @@
           <w:sz w:val="22"/>
           <w:szCs w:val="22"/>
         </w:rPr>
-        <w:t>de</w:t>
+        <w:t xml:space="preserve"> </w:t>
       </w:r>
       <w:r>
         <w:rPr>
@@ -362,7 +364,7 @@
           <w:sz w:val="22"/>
           <w:szCs w:val="22"/>
         </w:rPr>
-        <w:t xml:space="preserve"> la forma escrita</w:t>
+        <w:t xml:space="preserve">a las </w:t>
       </w:r>
       <w:r>
         <w:rPr>
@@ -371,6 +373,15 @@
           <w:sz w:val="22"/>
           <w:szCs w:val="22"/>
         </w:rPr>
+        <w:t>escrita</w:t>
+      </w:r>
+      <w:r>
+        <w:rPr>
+          <w:rFonts w:ascii="Arial" w:hAnsi="Arial" w:cs="Arial"/>
+          <w:color w:val="000000"/>
+          <w:sz w:val="22"/>
+          <w:szCs w:val="22"/>
+        </w:rPr>
         <w:t xml:space="preserve"> y</w:t>
       </w:r>
       <w:r>
@@ -389,7 +400,7 @@
           <w:sz w:val="22"/>
           <w:szCs w:val="22"/>
         </w:rPr>
-        <w:t>.</w:t>
+        <w:t>es</w:t>
       </w:r>
     </w:p>
     <w:p>
@@ -472,8 +483,28 @@
           <w:sz w:val="22"/>
           <w:szCs w:val="22"/>
         </w:rPr>
-        <w:t>arrar, cine, imagen, movimiento, actores, cómic, caricaturas, dibujos</w:t>
-      </w:r>
+        <w:t>arrar</w:t>
+      </w:r>
+      <w:proofErr w:type="gramStart"/>
+      <w:r>
+        <w:rPr>
+          <w:rFonts w:ascii="Arial" w:hAnsi="Arial" w:cs="Arial"/>
+          <w:color w:val="000000"/>
+          <w:sz w:val="22"/>
+          <w:szCs w:val="22"/>
+        </w:rPr>
+        <w:t>,cine,imagen,movimiento,actores,cómic,caricaturas,</w:t>
+      </w:r>
+      <w:r>
+        <w:rPr>
+          <w:rFonts w:ascii="Arial" w:hAnsi="Arial" w:cs="Arial"/>
+          <w:color w:val="000000"/>
+          <w:sz w:val="22"/>
+          <w:szCs w:val="22"/>
+        </w:rPr>
+        <w:t>dibujos</w:t>
+      </w:r>
+      <w:proofErr w:type="gramEnd"/>
       <w:r>
         <w:rPr>
           <w:rFonts w:ascii="Arial" w:hAnsi="Arial" w:cs="Arial"/>
@@ -628,13 +659,13 @@
       </w:tblPr>
       <w:tblGrid>
         <w:gridCol w:w="1281"/>
-        <w:gridCol w:w="401"/>
+        <w:gridCol w:w="403"/>
         <w:gridCol w:w="1354"/>
         <w:gridCol w:w="362"/>
         <w:gridCol w:w="362"/>
-        <w:gridCol w:w="2464"/>
+        <w:gridCol w:w="2463"/>
         <w:gridCol w:w="418"/>
-        <w:gridCol w:w="2237"/>
+        <w:gridCol w:w="2236"/>
         <w:gridCol w:w="418"/>
       </w:tblGrid>
       <w:tr>
@@ -681,7 +712,7 @@
                 <w:sz w:val="22"/>
                 <w:szCs w:val="22"/>
               </w:rPr>
-              <w:t>x</w:t>
+              <w:t>X</w:t>
             </w:r>
           </w:p>
         </w:tc>
@@ -1953,24 +1984,6 @@
       <w:pPr>
         <w:rPr>
           <w:rFonts w:ascii="Arial" w:hAnsi="Arial" w:cs="Arial"/>
-          <w:sz w:val="22"/>
-          <w:szCs w:val="22"/>
-        </w:rPr>
-      </w:pPr>
-    </w:p>
-    <w:p>
-      <w:pPr>
-        <w:rPr>
-          <w:rFonts w:ascii="Arial" w:hAnsi="Arial" w:cs="Arial"/>
-          <w:sz w:val="22"/>
-          <w:szCs w:val="22"/>
-        </w:rPr>
-      </w:pPr>
-    </w:p>
-    <w:p>
-      <w:pPr>
-        <w:rPr>
-          <w:rFonts w:ascii="Arial" w:hAnsi="Arial" w:cs="Arial"/>
           <w:b/>
           <w:sz w:val="22"/>
           <w:szCs w:val="22"/>
@@ -2053,39 +2066,47 @@
           <w:sz w:val="22"/>
           <w:szCs w:val="22"/>
         </w:rPr>
-        <w:t>diversas</w:t>
-      </w:r>
-      <w:r>
-        <w:rPr>
-          <w:rFonts w:ascii="Arial" w:hAnsi="Arial" w:cs="Arial"/>
-          <w:sz w:val="22"/>
-          <w:szCs w:val="22"/>
-        </w:rPr>
-        <w:t xml:space="preserve"> formas de realizar narraciones diferentes a las escritas</w:t>
-      </w:r>
-      <w:r>
-        <w:rPr>
-          <w:rFonts w:ascii="Arial" w:hAnsi="Arial" w:cs="Arial"/>
-          <w:sz w:val="22"/>
-          <w:szCs w:val="22"/>
-        </w:rPr>
-        <w:t>,</w:t>
-      </w:r>
-      <w:r>
-        <w:rPr>
-          <w:rFonts w:ascii="Arial" w:hAnsi="Arial" w:cs="Arial"/>
-          <w:sz w:val="22"/>
-          <w:szCs w:val="22"/>
-        </w:rPr>
-        <w:t xml:space="preserve"> como</w:t>
-      </w:r>
-      <w:r>
-        <w:rPr>
-          <w:rFonts w:ascii="Arial" w:hAnsi="Arial" w:cs="Arial"/>
-          <w:sz w:val="22"/>
-          <w:szCs w:val="22"/>
-        </w:rPr>
-        <w:t xml:space="preserve"> por ejemplo </w:t>
+        <w:t>otras formas de narrar,</w:t>
+      </w:r>
+      <w:r>
+        <w:rPr>
+          <w:rFonts w:ascii="Arial" w:hAnsi="Arial" w:cs="Arial"/>
+          <w:sz w:val="22"/>
+          <w:szCs w:val="22"/>
+        </w:rPr>
+        <w:t xml:space="preserve"> diferentes a las que únicamente se valen del lenguaje verbal escrito</w:t>
+      </w:r>
+      <w:r>
+        <w:rPr>
+          <w:rFonts w:ascii="Arial" w:hAnsi="Arial" w:cs="Arial"/>
+          <w:sz w:val="22"/>
+          <w:szCs w:val="22"/>
+        </w:rPr>
+        <w:t>.  P</w:t>
+      </w:r>
+      <w:r>
+        <w:rPr>
+          <w:rFonts w:ascii="Arial" w:hAnsi="Arial" w:cs="Arial"/>
+          <w:sz w:val="22"/>
+          <w:szCs w:val="22"/>
+        </w:rPr>
+        <w:t>or ejemplo</w:t>
+      </w:r>
+      <w:r>
+        <w:rPr>
+          <w:rFonts w:ascii="Arial" w:hAnsi="Arial" w:cs="Arial"/>
+          <w:sz w:val="22"/>
+          <w:szCs w:val="22"/>
+        </w:rPr>
+        <w:t>, se analiza en qué consiste</w:t>
+      </w:r>
+      <w:r>
+        <w:rPr>
+          <w:rFonts w:ascii="Arial" w:hAnsi="Arial" w:cs="Arial"/>
+          <w:sz w:val="22"/>
+          <w:szCs w:val="22"/>
+        </w:rPr>
+        <w:t xml:space="preserve"> </w:t>
       </w:r>
       <w:r>
         <w:rPr>
@@ -2121,6 +2142,7 @@
           <w:sz w:val="22"/>
           <w:szCs w:val="22"/>
         </w:rPr>
+        <w:lastRenderedPageBreak/>
         <w:t>Antes de la presentación</w:t>
       </w:r>
     </w:p>
@@ -2156,31 +2178,39 @@
           <w:sz w:val="22"/>
           <w:szCs w:val="22"/>
         </w:rPr>
-        <w:t xml:space="preserve">ncentivar </w:t>
-      </w:r>
-      <w:r>
-        <w:rPr>
-          <w:rFonts w:ascii="Arial" w:hAnsi="Arial" w:cs="Arial"/>
-          <w:sz w:val="22"/>
-          <w:szCs w:val="22"/>
-        </w:rPr>
-        <w:t xml:space="preserve">en los estudiantes </w:t>
-      </w:r>
-      <w:r>
-        <w:rPr>
-          <w:rFonts w:ascii="Arial" w:hAnsi="Arial" w:cs="Arial"/>
-          <w:sz w:val="22"/>
-          <w:szCs w:val="22"/>
-        </w:rPr>
-        <w:t xml:space="preserve">el ejercicio </w:t>
-      </w:r>
-      <w:r>
-        <w:rPr>
-          <w:rFonts w:ascii="Arial" w:hAnsi="Arial" w:cs="Arial"/>
-          <w:sz w:val="22"/>
-          <w:szCs w:val="22"/>
-        </w:rPr>
-        <w:t xml:space="preserve">sobre otras formas de narración, preguntándoles qué formas de narrar </w:t>
+        <w:t>ncentive</w:t>
+      </w:r>
+      <w:r>
+        <w:rPr>
+          <w:rFonts w:ascii="Arial" w:hAnsi="Arial" w:cs="Arial"/>
+          <w:sz w:val="22"/>
+          <w:szCs w:val="22"/>
+        </w:rPr>
+        <w:t xml:space="preserve"> </w:t>
+      </w:r>
+      <w:r>
+        <w:rPr>
+          <w:rFonts w:ascii="Arial" w:hAnsi="Arial" w:cs="Arial"/>
+          <w:sz w:val="22"/>
+          <w:szCs w:val="22"/>
+        </w:rPr>
+        <w:t>a los estudiantes a desarrollar esta</w:t>
+      </w:r>
+      <w:r>
+        <w:rPr>
+          <w:rFonts w:ascii="Arial" w:hAnsi="Arial" w:cs="Arial"/>
+          <w:sz w:val="22"/>
+          <w:szCs w:val="22"/>
+        </w:rPr>
+        <w:t xml:space="preserve"> actividad, preguntándoles</w:t>
+      </w:r>
+      <w:r>
+        <w:rPr>
+          <w:rFonts w:ascii="Arial" w:hAnsi="Arial" w:cs="Arial"/>
+          <w:sz w:val="22"/>
+          <w:szCs w:val="22"/>
+        </w:rPr>
+        <w:t xml:space="preserve"> qué formas de narrar </w:t>
       </w:r>
       <w:r>
         <w:rPr>
@@ -2190,6 +2220,22 @@
         </w:rPr>
         <w:t>recuerdan.</w:t>
       </w:r>
+      <w:r>
+        <w:rPr>
+          <w:rFonts w:ascii="Arial" w:hAnsi="Arial" w:cs="Arial"/>
+          <w:sz w:val="22"/>
+          <w:szCs w:val="22"/>
+        </w:rPr>
+        <w:t xml:space="preserve"> Permítales compartir información sobre diferentes relatos. Sugiérales referirse a sus protagonistas, los lugares donde se desarrollan y los hechos más significativos.</w:t>
+      </w:r>
+      <w:r>
+        <w:rPr>
+          <w:rFonts w:ascii="Arial" w:hAnsi="Arial" w:cs="Arial"/>
+          <w:sz w:val="22"/>
+          <w:szCs w:val="22"/>
+        </w:rPr>
+        <w:t xml:space="preserve"> Enfatice en el papel que tiene la imagen en la narración. Puede mencionar casos concretos como los cuentos infantiles y las historietas.</w:t>
+      </w:r>
     </w:p>
     <w:p>
       <w:pPr>
@@ -2261,6 +2307,30 @@
         </w:rPr>
         <w:t xml:space="preserve"> y los cómics frente al texto escrito.</w:t>
       </w:r>
+      <w:r>
+        <w:rPr>
+          <w:rFonts w:ascii="Arial" w:hAnsi="Arial" w:cs="Arial"/>
+          <w:sz w:val="22"/>
+          <w:szCs w:val="22"/>
+        </w:rPr>
+        <w:t xml:space="preserve"> </w:t>
+      </w:r>
+      <w:r>
+        <w:rPr>
+          <w:rFonts w:ascii="Arial" w:hAnsi="Arial" w:cs="Arial"/>
+          <w:sz w:val="22"/>
+          <w:szCs w:val="22"/>
+        </w:rPr>
+        <w:t>R</w:t>
+      </w:r>
+      <w:r>
+        <w:rPr>
+          <w:rFonts w:ascii="Arial" w:hAnsi="Arial" w:cs="Arial"/>
+          <w:sz w:val="22"/>
+          <w:szCs w:val="22"/>
+        </w:rPr>
+        <w:t xml:space="preserve">efiérase, por ejemplo, al uso de la imagen y a sus posibilidades referenciales, en contraste con el recurso de la descripción, empleado en los textos narrativos escritos. </w:t>
+      </w:r>
     </w:p>
     <w:p>
       <w:pPr>
@@ -2331,32 +2401,30 @@
           <w:sz w:val="22"/>
           <w:szCs w:val="22"/>
         </w:rPr>
-        <w:t xml:space="preserve"> que sólo este de manera escrita.</w:t>
-      </w:r>
-    </w:p>
-    <w:p>
-      <w:pPr>
-        <w:rPr>
-          <w:rFonts w:ascii="Arial" w:hAnsi="Arial" w:cs="Arial"/>
-          <w:b/>
-          <w:sz w:val="22"/>
-          <w:szCs w:val="22"/>
-        </w:rPr>
-      </w:pPr>
-    </w:p>
-    <w:p>
-      <w:pPr>
-        <w:rPr>
-          <w:rFonts w:ascii="Arial" w:hAnsi="Arial" w:cs="Arial"/>
-          <w:sz w:val="22"/>
-          <w:szCs w:val="22"/>
-        </w:rPr>
-      </w:pPr>
-    </w:p>
-    <w:p>
-      <w:pPr>
-        <w:rPr>
-          <w:rFonts w:ascii="Arial" w:hAnsi="Arial" w:cs="Arial"/>
+        <w:t xml:space="preserve"> que esté</w:t>
+      </w:r>
+      <w:r>
+        <w:rPr>
+          <w:rFonts w:ascii="Arial" w:hAnsi="Arial" w:cs="Arial"/>
+          <w:sz w:val="22"/>
+          <w:szCs w:val="22"/>
+        </w:rPr>
+        <w:t xml:space="preserve"> de manera escrita.</w:t>
+      </w:r>
+      <w:r>
+        <w:rPr>
+          <w:rFonts w:ascii="Arial" w:hAnsi="Arial" w:cs="Arial"/>
+          <w:sz w:val="22"/>
+          <w:szCs w:val="22"/>
+        </w:rPr>
+        <w:t xml:space="preserve"> Puede proponerles convertir un cuento que conozcan muy bien en una historieta. Para ello, refiérase a las partes de este tipo de narración. </w:t>
+      </w:r>
+    </w:p>
+    <w:p>
+      <w:pPr>
+        <w:rPr>
+          <w:rFonts w:ascii="Arial" w:hAnsi="Arial" w:cs="Arial"/>
+          <w:b/>
           <w:sz w:val="22"/>
           <w:szCs w:val="22"/>
         </w:rPr>
@@ -2512,7 +2580,47 @@
           <w:sz w:val="22"/>
           <w:szCs w:val="22"/>
         </w:rPr>
-        <w:t>Seguramente tus historia</w:t>
+        <w:t>Seguramente</w:t>
+      </w:r>
+      <w:r>
+        <w:rPr>
+          <w:rFonts w:ascii="Arial" w:hAnsi="Arial" w:cs="Arial"/>
+          <w:sz w:val="22"/>
+          <w:szCs w:val="22"/>
+        </w:rPr>
+        <w:t xml:space="preserve"> has visto </w:t>
+      </w:r>
+      <w:r>
+        <w:rPr>
+          <w:rFonts w:ascii="Arial" w:hAnsi="Arial" w:cs="Arial"/>
+          <w:sz w:val="22"/>
+          <w:szCs w:val="22"/>
+        </w:rPr>
+        <w:t xml:space="preserve">tus historias favoritas </w:t>
+      </w:r>
+      <w:r>
+        <w:rPr>
+          <w:rFonts w:ascii="Arial" w:hAnsi="Arial" w:cs="Arial"/>
+          <w:sz w:val="22"/>
+          <w:szCs w:val="22"/>
+        </w:rPr>
+        <w:t>antes de</w:t>
+      </w:r>
+      <w:r>
+        <w:rPr>
+          <w:rFonts w:ascii="Arial" w:hAnsi="Arial" w:cs="Arial"/>
+          <w:sz w:val="22"/>
+          <w:szCs w:val="22"/>
+        </w:rPr>
+        <w:t xml:space="preserve"> leerlas</w:t>
+      </w:r>
+      <w:r>
+        <w:rPr>
+          <w:rFonts w:ascii="Arial" w:hAnsi="Arial" w:cs="Arial"/>
+          <w:sz w:val="22"/>
+          <w:szCs w:val="22"/>
+        </w:rPr>
+        <w:t>. Esto ocurre porque el cine y la televisión son medio</w:t>
       </w:r>
       <w:r>
         <w:rPr>
@@ -2528,38 +2636,6 @@
           <w:sz w:val="22"/>
           <w:szCs w:val="22"/>
         </w:rPr>
-        <w:t xml:space="preserve"> favoritas las has visto antes de</w:t>
-      </w:r>
-      <w:r>
-        <w:rPr>
-          <w:rFonts w:ascii="Arial" w:hAnsi="Arial" w:cs="Arial"/>
-          <w:sz w:val="22"/>
-          <w:szCs w:val="22"/>
-        </w:rPr>
-        <w:t xml:space="preserve"> leerlas</w:t>
-      </w:r>
-      <w:r>
-        <w:rPr>
-          <w:rFonts w:ascii="Arial" w:hAnsi="Arial" w:cs="Arial"/>
-          <w:sz w:val="22"/>
-          <w:szCs w:val="22"/>
-        </w:rPr>
-        <w:t>. Esto ocurre porque el cine y la televisión son medio</w:t>
-      </w:r>
-      <w:r>
-        <w:rPr>
-          <w:rFonts w:ascii="Arial" w:hAnsi="Arial" w:cs="Arial"/>
-          <w:sz w:val="22"/>
-          <w:szCs w:val="22"/>
-        </w:rPr>
-        <w:t>s</w:t>
-      </w:r>
-      <w:r>
-        <w:rPr>
-          <w:rFonts w:ascii="Arial" w:hAnsi="Arial" w:cs="Arial"/>
-          <w:sz w:val="22"/>
-          <w:szCs w:val="22"/>
-        </w:rPr>
         <w:t xml:space="preserve"> muy populares en los que también se cuentan historias.</w:t>
       </w:r>
       <w:r>
@@ -2584,7 +2660,23 @@
           <w:sz w:val="22"/>
           <w:szCs w:val="22"/>
         </w:rPr>
-        <w:t xml:space="preserve"> audio, estás observando una narración. De la misma manera sucede con los cómics, sólo que las imágenes son estáticas y el sonido se representa con palabras.</w:t>
+        <w:t xml:space="preserve"> audio, estás observando una narración. De la misma </w:t>
+      </w:r>
+      <w:r>
+        <w:rPr>
+          <w:rFonts w:ascii="Arial" w:hAnsi="Arial" w:cs="Arial"/>
+          <w:sz w:val="22"/>
+          <w:szCs w:val="22"/>
+        </w:rPr>
+        <w:t>manera sucede con los cómics, so</w:t>
+      </w:r>
+      <w:r>
+        <w:rPr>
+          <w:rFonts w:ascii="Arial" w:hAnsi="Arial" w:cs="Arial"/>
+          <w:sz w:val="22"/>
+          <w:szCs w:val="22"/>
+        </w:rPr>
+        <w:t>lo que las imágenes son estáticas y el sonido se representa con palabras.</w:t>
       </w:r>
     </w:p>
     <w:p>
@@ -3250,7 +3342,6 @@
           <w:szCs w:val="22"/>
           <w:highlight w:val="yellow"/>
         </w:rPr>
-        <w:lastRenderedPageBreak/>
         <w:t xml:space="preserve">OPCIONAL </w:t>
       </w:r>
       <w:r>
@@ -3724,8 +3815,6 @@
         </w:rPr>
         <w:t xml:space="preserve"> que puedes ver en el cine y en la televisión.</w:t>
       </w:r>
-      <w:bookmarkStart w:id="0" w:name="_GoBack"/>
-      <w:bookmarkEnd w:id="0"/>
       <w:r>
         <w:rPr>
           <w:rFonts w:ascii="Arial" w:hAnsi="Arial" w:cs="Arial"/>
@@ -4065,33 +4154,6 @@
           <w:szCs w:val="22"/>
         </w:rPr>
       </w:pPr>
-    </w:p>
-    <w:p>
-      <w:pPr>
-        <w:rPr>
-          <w:rFonts w:ascii="Arial" w:hAnsi="Arial" w:cs="Arial"/>
-          <w:sz w:val="22"/>
-          <w:szCs w:val="22"/>
-        </w:rPr>
-      </w:pPr>
-    </w:p>
-    <w:p>
-      <w:pPr>
-        <w:rPr>
-          <w:rFonts w:ascii="Arial" w:hAnsi="Arial" w:cs="Arial"/>
-          <w:sz w:val="22"/>
-          <w:szCs w:val="22"/>
-        </w:rPr>
-      </w:pPr>
-    </w:p>
-    <w:p>
-      <w:pPr>
-        <w:rPr>
-          <w:rFonts w:ascii="Arial" w:hAnsi="Arial" w:cs="Arial"/>
-          <w:sz w:val="22"/>
-          <w:szCs w:val="22"/>
-        </w:rPr>
-      </w:pPr>
       <w:r>
         <w:rPr>
           <w:rFonts w:ascii="Arial" w:hAnsi="Arial" w:cs="Arial"/>
@@ -4695,7 +4757,7 @@
           <w:sz w:val="22"/>
           <w:szCs w:val="22"/>
         </w:rPr>
-        <w:t>Cómics</w:t>
+        <w:t>Puedes leer y observar cómics o historietas.</w:t>
       </w:r>
     </w:p>
     <w:p>
@@ -4923,6 +4985,14 @@
         </w:rPr>
         <w:t>Cómics</w:t>
       </w:r>
+      <w:r>
+        <w:rPr>
+          <w:rFonts w:ascii="Arial" w:hAnsi="Arial" w:cs="Arial"/>
+          <w:sz w:val="22"/>
+          <w:szCs w:val="22"/>
+        </w:rPr>
+        <w:t xml:space="preserve"> o historietas</w:t>
+      </w:r>
     </w:p>
     <w:p>
       <w:pPr>
@@ -5156,7 +5226,15 @@
           <w:sz w:val="22"/>
           <w:szCs w:val="22"/>
         </w:rPr>
-        <w:t xml:space="preserve">ue escuchas todo lo que sucede, </w:t>
+        <w:t>ue escuchas todo lo que sucede. Allí,</w:t>
+      </w:r>
+      <w:r>
+        <w:rPr>
+          <w:rFonts w:ascii="Arial" w:hAnsi="Arial" w:cs="Arial"/>
+          <w:sz w:val="22"/>
+          <w:szCs w:val="22"/>
+        </w:rPr>
+        <w:t xml:space="preserve"> </w:t>
       </w:r>
       <w:r>
         <w:rPr>
@@ -5206,18 +5284,16 @@
           <w:sz w:val="22"/>
           <w:szCs w:val="22"/>
         </w:rPr>
-        <w:t xml:space="preserve">Los </w:t>
-      </w:r>
-      <w:proofErr w:type="gramStart"/>
-      <w:r>
-        <w:rPr>
-          <w:rFonts w:ascii="Arial" w:hAnsi="Arial" w:cs="Arial"/>
-          <w:sz w:val="22"/>
-          <w:szCs w:val="22"/>
-        </w:rPr>
-        <w:t>cómic</w:t>
-      </w:r>
-      <w:proofErr w:type="gramEnd"/>
+        <w:t>Los cómic</w:t>
+      </w:r>
+      <w:r>
+        <w:rPr>
+          <w:rFonts w:ascii="Arial" w:hAnsi="Arial" w:cs="Arial"/>
+          <w:sz w:val="22"/>
+          <w:szCs w:val="22"/>
+        </w:rPr>
+        <w:t>s</w:t>
+      </w:r>
       <w:r>
         <w:rPr>
           <w:rFonts w:ascii="Arial" w:hAnsi="Arial" w:cs="Arial"/>
@@ -6350,7 +6426,6 @@
     <w:uiPriority w:val="59"/>
     <w:rsid w:val="006907A4"/>
     <w:tblPr>
-      <w:tblInd w:w="0" w:type="dxa"/>
       <w:tblBorders>
         <w:top w:val="single" w:sz="4" w:space="0" w:color="auto"/>
         <w:left w:val="single" w:sz="4" w:space="0" w:color="auto"/>
@@ -6359,12 +6434,6 @@
         <w:insideH w:val="single" w:sz="4" w:space="0" w:color="auto"/>
         <w:insideV w:val="single" w:sz="4" w:space="0" w:color="auto"/>
       </w:tblBorders>
-      <w:tblCellMar>
-        <w:top w:w="0" w:type="dxa"/>
-        <w:left w:w="108" w:type="dxa"/>
-        <w:bottom w:w="0" w:type="dxa"/>
-        <w:right w:w="108" w:type="dxa"/>
-      </w:tblCellMar>
     </w:tblPr>
   </w:style>
   <w:style w:type="paragraph" w:styleId="Prrafodelista">
@@ -6706,7 +6775,7 @@
 </file>
 
 <file path=customXml/itemProps1.xml><?xml version="1.0" encoding="utf-8"?>
-<ds:datastoreItem xmlns:ds="http://schemas.openxmlformats.org/officeDocument/2006/customXml" ds:itemID="{25F23A36-1996-47C4-B0E3-1E5E6285F503}">
+<ds:datastoreItem xmlns:ds="http://schemas.openxmlformats.org/officeDocument/2006/customXml" ds:itemID="{613C0F93-51FE-4FB3-A587-B5F9BA423E4F}">
   <ds:schemaRefs>
     <ds:schemaRef ds:uri="http://schemas.openxmlformats.org/officeDocument/2006/bibliography"/>
   </ds:schemaRefs>

</xml_diff>